<commit_message>
// Fri 07/04/2025 18:51:35.19
</commit_message>
<xml_diff>
--- a/COMP-2511-C-Programming/labs/lab13/Lesson 13 Lab.docx
+++ b/COMP-2511-C-Programming/labs/lab13/Lesson 13 Lab.docx
@@ -288,7 +288,6 @@
               </w:rPr>
               <w:t xml:space="preserve">    char </w:t>
             </w:r>
-            <w:proofErr w:type="spellStart"/>
             <w:proofErr w:type="gramStart"/>
             <w:r>
               <w:rPr>
@@ -298,18 +297,7 @@
                 <w:szCs w:val="28"/>
                 <w:lang w:eastAsia="en-CA"/>
               </w:rPr>
-              <w:t>firstname</w:t>
-            </w:r>
-            <w:proofErr w:type="spellEnd"/>
-            <w:r>
-              <w:rPr>
-                <w:rFonts w:ascii="Consolas" w:hAnsi="Consolas"/>
-                <w:color w:val="000000"/>
-                <w:sz w:val="28"/>
-                <w:szCs w:val="28"/>
-                <w:lang w:eastAsia="en-CA"/>
-              </w:rPr>
-              <w:t>[</w:t>
+              <w:t>firstname[</w:t>
             </w:r>
             <w:proofErr w:type="gramEnd"/>
             <w:r>
@@ -320,7 +308,7 @@
                 <w:szCs w:val="28"/>
                 <w:lang w:eastAsia="en-CA"/>
               </w:rPr>
-              <w:t>10</w:t>
+              <w:t>20</w:t>
             </w:r>
             <w:proofErr w:type="gramStart"/>
             <w:r>
@@ -357,7 +345,6 @@
               </w:rPr>
               <w:t xml:space="preserve">    char </w:t>
             </w:r>
-            <w:proofErr w:type="spellStart"/>
             <w:proofErr w:type="gramStart"/>
             <w:r>
               <w:rPr>
@@ -367,18 +354,7 @@
                 <w:szCs w:val="28"/>
                 <w:lang w:eastAsia="en-CA"/>
               </w:rPr>
-              <w:t>lastname</w:t>
-            </w:r>
-            <w:proofErr w:type="spellEnd"/>
-            <w:r>
-              <w:rPr>
-                <w:rFonts w:ascii="Consolas" w:hAnsi="Consolas"/>
-                <w:color w:val="000000"/>
-                <w:sz w:val="28"/>
-                <w:szCs w:val="28"/>
-                <w:lang w:eastAsia="en-CA"/>
-              </w:rPr>
-              <w:t>[</w:t>
+              <w:t>lastname[</w:t>
             </w:r>
             <w:proofErr w:type="gramEnd"/>
             <w:r>
@@ -389,7 +365,7 @@
                 <w:szCs w:val="28"/>
                 <w:lang w:eastAsia="en-CA"/>
               </w:rPr>
-              <w:t>10</w:t>
+              <w:t>20</w:t>
             </w:r>
             <w:proofErr w:type="gramStart"/>
             <w:r>
@@ -754,7 +730,6 @@
               </w:rPr>
               <w:t xml:space="preserve">    char </w:t>
             </w:r>
-            <w:proofErr w:type="spellStart"/>
             <w:proofErr w:type="gramStart"/>
             <w:r>
               <w:rPr>
@@ -764,18 +739,7 @@
                 <w:szCs w:val="28"/>
                 <w:lang w:eastAsia="en-CA"/>
               </w:rPr>
-              <w:t>firstname</w:t>
-            </w:r>
-            <w:proofErr w:type="spellEnd"/>
-            <w:r>
-              <w:rPr>
-                <w:rFonts w:ascii="Consolas" w:hAnsi="Consolas"/>
-                <w:color w:val="000000"/>
-                <w:sz w:val="28"/>
-                <w:szCs w:val="28"/>
-                <w:lang w:eastAsia="en-CA"/>
-              </w:rPr>
-              <w:t>[</w:t>
+              <w:t>firstname[</w:t>
             </w:r>
             <w:proofErr w:type="gramEnd"/>
             <w:r>
@@ -786,7 +750,7 @@
                 <w:szCs w:val="28"/>
                 <w:lang w:eastAsia="en-CA"/>
               </w:rPr>
-              <w:t>10</w:t>
+              <w:t>20</w:t>
             </w:r>
             <w:proofErr w:type="gramStart"/>
             <w:r>
@@ -824,7 +788,6 @@
               </w:rPr>
               <w:t xml:space="preserve">    char </w:t>
             </w:r>
-            <w:proofErr w:type="spellStart"/>
             <w:proofErr w:type="gramStart"/>
             <w:r>
               <w:rPr>
@@ -834,18 +797,7 @@
                 <w:szCs w:val="28"/>
                 <w:lang w:eastAsia="en-CA"/>
               </w:rPr>
-              <w:t>lastname</w:t>
-            </w:r>
-            <w:proofErr w:type="spellEnd"/>
-            <w:r>
-              <w:rPr>
-                <w:rFonts w:ascii="Consolas" w:hAnsi="Consolas"/>
-                <w:color w:val="000000"/>
-                <w:sz w:val="28"/>
-                <w:szCs w:val="28"/>
-                <w:lang w:eastAsia="en-CA"/>
-              </w:rPr>
-              <w:t>[</w:t>
+              <w:t>lastname[</w:t>
             </w:r>
             <w:proofErr w:type="gramEnd"/>
             <w:r>
@@ -856,7 +808,7 @@
                 <w:szCs w:val="28"/>
                 <w:lang w:eastAsia="en-CA"/>
               </w:rPr>
-              <w:t>10</w:t>
+              <w:t>20</w:t>
             </w:r>
             <w:proofErr w:type="gramStart"/>
             <w:r>
@@ -958,15 +910,49 @@
                 <w:lang w:eastAsia="en-CA"/>
               </w:rPr>
             </w:pPr>
-            <w:r>
-              <w:rPr>
-                <w:rFonts w:ascii="Consolas" w:hAnsi="Consolas"/>
-                <w:color w:val="000000"/>
-                <w:sz w:val="28"/>
-                <w:szCs w:val="28"/>
-                <w:lang w:eastAsia="en-CA"/>
-              </w:rPr>
-              <w:t>struct student s1 = {"Rupert", "Grint", 33</w:t>
+            <w:proofErr w:type="gramStart"/>
+            <w:r>
+              <w:rPr>
+                <w:rFonts w:ascii="Consolas" w:hAnsi="Consolas"/>
+                <w:color w:val="000000"/>
+                <w:sz w:val="28"/>
+                <w:szCs w:val="28"/>
+                <w:lang w:eastAsia="en-CA"/>
+              </w:rPr>
+              <w:t>struct</w:t>
+            </w:r>
+            <w:proofErr w:type="gramEnd"/>
+            <w:r>
+              <w:rPr>
+                <w:rFonts w:ascii="Consolas" w:hAnsi="Consolas"/>
+                <w:color w:val="000000"/>
+                <w:sz w:val="28"/>
+                <w:szCs w:val="28"/>
+                <w:lang w:eastAsia="en-CA"/>
+              </w:rPr>
+              <w:t xml:space="preserve"> student s1 </w:t>
+            </w:r>
+            <w:proofErr w:type="gramStart"/>
+            <w:r>
+              <w:rPr>
+                <w:rFonts w:ascii="Consolas" w:hAnsi="Consolas"/>
+                <w:color w:val="000000"/>
+                <w:sz w:val="28"/>
+                <w:szCs w:val="28"/>
+                <w:lang w:eastAsia="en-CA"/>
+              </w:rPr>
+              <w:t>= {"</w:t>
+            </w:r>
+            <w:proofErr w:type="gramEnd"/>
+            <w:r>
+              <w:rPr>
+                <w:rFonts w:ascii="Consolas" w:hAnsi="Consolas"/>
+                <w:color w:val="000000"/>
+                <w:sz w:val="28"/>
+                <w:szCs w:val="28"/>
+                <w:lang w:eastAsia="en-CA"/>
+              </w:rPr>
+              <w:t>Rupert", "Grint", 33</w:t>
             </w:r>
             <w:proofErr w:type="gramStart"/>
             <w:r>
@@ -994,15 +980,49 @@
                 <w:lang w:eastAsia="en-CA"/>
               </w:rPr>
             </w:pPr>
-            <w:r>
-              <w:rPr>
-                <w:rFonts w:ascii="Consolas" w:hAnsi="Consolas"/>
-                <w:color w:val="000000"/>
-                <w:sz w:val="28"/>
-                <w:szCs w:val="28"/>
-                <w:lang w:eastAsia="en-CA"/>
-              </w:rPr>
-              <w:t>struct student s2 = {"Emma", "Watson", 31</w:t>
+            <w:proofErr w:type="gramStart"/>
+            <w:r>
+              <w:rPr>
+                <w:rFonts w:ascii="Consolas" w:hAnsi="Consolas"/>
+                <w:color w:val="000000"/>
+                <w:sz w:val="28"/>
+                <w:szCs w:val="28"/>
+                <w:lang w:eastAsia="en-CA"/>
+              </w:rPr>
+              <w:t>struct</w:t>
+            </w:r>
+            <w:proofErr w:type="gramEnd"/>
+            <w:r>
+              <w:rPr>
+                <w:rFonts w:ascii="Consolas" w:hAnsi="Consolas"/>
+                <w:color w:val="000000"/>
+                <w:sz w:val="28"/>
+                <w:szCs w:val="28"/>
+                <w:lang w:eastAsia="en-CA"/>
+              </w:rPr>
+              <w:t xml:space="preserve"> student s2 </w:t>
+            </w:r>
+            <w:proofErr w:type="gramStart"/>
+            <w:r>
+              <w:rPr>
+                <w:rFonts w:ascii="Consolas" w:hAnsi="Consolas"/>
+                <w:color w:val="000000"/>
+                <w:sz w:val="28"/>
+                <w:szCs w:val="28"/>
+                <w:lang w:eastAsia="en-CA"/>
+              </w:rPr>
+              <w:t>= {"</w:t>
+            </w:r>
+            <w:proofErr w:type="gramEnd"/>
+            <w:r>
+              <w:rPr>
+                <w:rFonts w:ascii="Consolas" w:hAnsi="Consolas"/>
+                <w:color w:val="000000"/>
+                <w:sz w:val="28"/>
+                <w:szCs w:val="28"/>
+                <w:lang w:eastAsia="en-CA"/>
+              </w:rPr>
+              <w:t>Emma", "Watson", 31</w:t>
             </w:r>
             <w:proofErr w:type="gramStart"/>
             <w:r>
@@ -1493,60 +1513,24 @@
                 <w:sz w:val="28"/>
                 <w:szCs w:val="36"/>
               </w:rPr>
-              <w:t>#include &lt;</w:t>
-            </w:r>
-            <w:proofErr w:type="spellStart"/>
-            <w:r>
-              <w:rPr>
-                <w:rFonts w:ascii="Consolas" w:hAnsi="Consolas"/>
-                <w:sz w:val="28"/>
-                <w:szCs w:val="36"/>
-              </w:rPr>
-              <w:t>string.h</w:t>
-            </w:r>
-            <w:proofErr w:type="spellEnd"/>
-            <w:r>
-              <w:rPr>
-                <w:rFonts w:ascii="Consolas" w:hAnsi="Consolas"/>
-                <w:sz w:val="28"/>
-                <w:szCs w:val="36"/>
-              </w:rPr>
-              <w:t>&gt;</w:t>
-            </w:r>
-          </w:p>
-          <w:p>
-            <w:pPr>
-              <w:rPr>
-                <w:rFonts w:ascii="Consolas" w:hAnsi="Consolas"/>
-                <w:sz w:val="28"/>
-                <w:szCs w:val="36"/>
-              </w:rPr>
-            </w:pPr>
-            <w:r>
-              <w:rPr>
-                <w:rFonts w:ascii="Consolas" w:hAnsi="Consolas"/>
-                <w:sz w:val="28"/>
-                <w:szCs w:val="36"/>
-              </w:rPr>
-              <w:t>#include &lt;</w:t>
-            </w:r>
-            <w:proofErr w:type="spellStart"/>
-            <w:r>
-              <w:rPr>
-                <w:rFonts w:ascii="Consolas" w:hAnsi="Consolas"/>
-                <w:sz w:val="28"/>
-                <w:szCs w:val="36"/>
-              </w:rPr>
-              <w:t>stdio.h</w:t>
-            </w:r>
-            <w:proofErr w:type="spellEnd"/>
-            <w:r>
-              <w:rPr>
-                <w:rFonts w:ascii="Consolas" w:hAnsi="Consolas"/>
-                <w:sz w:val="28"/>
-                <w:szCs w:val="36"/>
-              </w:rPr>
-              <w:t>&gt;</w:t>
+              <w:t>#include &lt;string.h&gt;</w:t>
+            </w:r>
+          </w:p>
+          <w:p>
+            <w:pPr>
+              <w:rPr>
+                <w:rFonts w:ascii="Consolas" w:hAnsi="Consolas"/>
+                <w:sz w:val="28"/>
+                <w:szCs w:val="36"/>
+              </w:rPr>
+            </w:pPr>
+            <w:r>
+              <w:rPr>
+                <w:rFonts w:ascii="Consolas" w:hAnsi="Consolas"/>
+                <w:sz w:val="28"/>
+                <w:szCs w:val="36"/>
+              </w:rPr>
+              <w:t>#include &lt;stdio.h&gt;</w:t>
             </w:r>
           </w:p>
           <w:p>
@@ -1608,7 +1592,6 @@
               </w:rPr>
               <w:t xml:space="preserve">    char </w:t>
             </w:r>
-            <w:proofErr w:type="spellStart"/>
             <w:proofErr w:type="gramStart"/>
             <w:r>
               <w:rPr>
@@ -1616,16 +1599,7 @@
                 <w:sz w:val="28"/>
                 <w:szCs w:val="36"/>
               </w:rPr>
-              <w:t>firstname</w:t>
-            </w:r>
-            <w:proofErr w:type="spellEnd"/>
-            <w:r>
-              <w:rPr>
-                <w:rFonts w:ascii="Consolas" w:hAnsi="Consolas"/>
-                <w:sz w:val="28"/>
-                <w:szCs w:val="36"/>
-              </w:rPr>
-              <w:t>[</w:t>
+              <w:t>firstname[</w:t>
             </w:r>
             <w:proofErr w:type="gramEnd"/>
             <w:r>
@@ -1663,7 +1637,6 @@
               </w:rPr>
               <w:t xml:space="preserve">    char </w:t>
             </w:r>
-            <w:proofErr w:type="spellStart"/>
             <w:proofErr w:type="gramStart"/>
             <w:r>
               <w:rPr>
@@ -1671,16 +1644,7 @@
                 <w:sz w:val="28"/>
                 <w:szCs w:val="36"/>
               </w:rPr>
-              <w:t>lastname</w:t>
-            </w:r>
-            <w:proofErr w:type="spellEnd"/>
-            <w:r>
-              <w:rPr>
-                <w:rFonts w:ascii="Consolas" w:hAnsi="Consolas"/>
-                <w:sz w:val="28"/>
-                <w:szCs w:val="36"/>
-              </w:rPr>
-              <w:t>[</w:t>
+              <w:t>lastname[</w:t>
             </w:r>
             <w:proofErr w:type="gramEnd"/>
             <w:r>
@@ -1821,7 +1785,7 @@
                 <w:sz w:val="28"/>
                 <w:szCs w:val="36"/>
               </w:rPr>
-              <w:t xml:space="preserve">    struct student s1, </w:t>
+              <w:t xml:space="preserve">    </w:t>
             </w:r>
             <w:proofErr w:type="gramStart"/>
             <w:r>
@@ -1830,6 +1794,24 @@
                 <w:sz w:val="28"/>
                 <w:szCs w:val="36"/>
               </w:rPr>
+              <w:t>struct</w:t>
+            </w:r>
+            <w:proofErr w:type="gramEnd"/>
+            <w:r>
+              <w:rPr>
+                <w:rFonts w:ascii="Consolas" w:hAnsi="Consolas"/>
+                <w:sz w:val="28"/>
+                <w:szCs w:val="36"/>
+              </w:rPr>
+              <w:t xml:space="preserve"> student s1, </w:t>
+            </w:r>
+            <w:proofErr w:type="gramStart"/>
+            <w:r>
+              <w:rPr>
+                <w:rFonts w:ascii="Consolas" w:hAnsi="Consolas"/>
+                <w:sz w:val="28"/>
+                <w:szCs w:val="36"/>
+              </w:rPr>
               <w:t>s2;</w:t>
             </w:r>
             <w:proofErr w:type="gramEnd"/>
@@ -1913,7 +1895,6 @@
               </w:rPr>
               <w:t xml:space="preserve">    </w:t>
             </w:r>
-            <w:proofErr w:type="spellStart"/>
             <w:proofErr w:type="gramStart"/>
             <w:r>
               <w:rPr>
@@ -1921,16 +1902,7 @@
                 <w:sz w:val="28"/>
                 <w:szCs w:val="36"/>
               </w:rPr>
-              <w:t>strcpy</w:t>
-            </w:r>
-            <w:proofErr w:type="spellEnd"/>
-            <w:r>
-              <w:rPr>
-                <w:rFonts w:ascii="Consolas" w:hAnsi="Consolas"/>
-                <w:sz w:val="28"/>
-                <w:szCs w:val="36"/>
-              </w:rPr>
-              <w:t>(</w:t>
+              <w:t>strcpy(</w:t>
             </w:r>
             <w:proofErr w:type="gramEnd"/>
             <w:r>
@@ -1986,7 +1958,6 @@
               </w:rPr>
               <w:t xml:space="preserve">    </w:t>
             </w:r>
-            <w:proofErr w:type="spellStart"/>
             <w:proofErr w:type="gramStart"/>
             <w:r>
               <w:rPr>
@@ -1994,16 +1965,7 @@
                 <w:sz w:val="28"/>
                 <w:szCs w:val="36"/>
               </w:rPr>
-              <w:t>strcpy</w:t>
-            </w:r>
-            <w:proofErr w:type="spellEnd"/>
-            <w:r>
-              <w:rPr>
-                <w:rFonts w:ascii="Consolas" w:hAnsi="Consolas"/>
-                <w:sz w:val="28"/>
-                <w:szCs w:val="36"/>
-              </w:rPr>
-              <w:t>(</w:t>
+              <w:t>strcpy(</w:t>
             </w:r>
             <w:proofErr w:type="gramEnd"/>
             <w:r>
@@ -2093,44 +2055,35 @@
                 <w:sz w:val="28"/>
                 <w:szCs w:val="36"/>
               </w:rPr>
+              <w:t xml:space="preserve">    strcpy(s2ptr-&gt;firstname, "Emma"</w:t>
+            </w:r>
+            <w:proofErr w:type="gramStart"/>
+            <w:r>
+              <w:rPr>
+                <w:rFonts w:ascii="Consolas" w:hAnsi="Consolas"/>
+                <w:sz w:val="28"/>
+                <w:szCs w:val="36"/>
+              </w:rPr>
+              <w:t>);</w:t>
+            </w:r>
+            <w:proofErr w:type="gramEnd"/>
+          </w:p>
+          <w:p>
+            <w:pPr>
+              <w:rPr>
+                <w:rFonts w:ascii="Consolas" w:hAnsi="Consolas"/>
+                <w:sz w:val="28"/>
+                <w:szCs w:val="36"/>
+              </w:rPr>
+            </w:pPr>
+            <w:r>
+              <w:rPr>
+                <w:rFonts w:ascii="Consolas" w:hAnsi="Consolas"/>
+                <w:sz w:val="28"/>
+                <w:szCs w:val="36"/>
+              </w:rPr>
               <w:t xml:space="preserve">    </w:t>
             </w:r>
-            <w:proofErr w:type="spellStart"/>
-            <w:r>
-              <w:rPr>
-                <w:rFonts w:ascii="Consolas" w:hAnsi="Consolas"/>
-                <w:sz w:val="28"/>
-                <w:szCs w:val="36"/>
-              </w:rPr>
-              <w:t>strcpy</w:t>
-            </w:r>
-            <w:proofErr w:type="spellEnd"/>
-            <w:r>
-              <w:rPr>
-                <w:rFonts w:ascii="Consolas" w:hAnsi="Consolas"/>
-                <w:sz w:val="28"/>
-                <w:szCs w:val="36"/>
-              </w:rPr>
-              <w:t>(s2ptr-&gt;</w:t>
-            </w:r>
-            <w:proofErr w:type="spellStart"/>
-            <w:r>
-              <w:rPr>
-                <w:rFonts w:ascii="Consolas" w:hAnsi="Consolas"/>
-                <w:sz w:val="28"/>
-                <w:szCs w:val="36"/>
-              </w:rPr>
-              <w:t>firstname</w:t>
-            </w:r>
-            <w:proofErr w:type="spellEnd"/>
-            <w:r>
-              <w:rPr>
-                <w:rFonts w:ascii="Consolas" w:hAnsi="Consolas"/>
-                <w:sz w:val="28"/>
-                <w:szCs w:val="36"/>
-              </w:rPr>
-              <w:t>, "Emma"</w:t>
-            </w:r>
             <w:proofErr w:type="gramStart"/>
             <w:r>
               <w:rPr>
@@ -2138,43 +2091,16 @@
                 <w:sz w:val="28"/>
                 <w:szCs w:val="36"/>
               </w:rPr>
-              <w:t>);</w:t>
+              <w:t>strcpy((</w:t>
             </w:r>
             <w:proofErr w:type="gramEnd"/>
-          </w:p>
-          <w:p>
-            <w:pPr>
-              <w:rPr>
-                <w:rFonts w:ascii="Consolas" w:hAnsi="Consolas"/>
-                <w:sz w:val="28"/>
-                <w:szCs w:val="36"/>
-              </w:rPr>
-            </w:pPr>
-            <w:r>
-              <w:rPr>
-                <w:rFonts w:ascii="Consolas" w:hAnsi="Consolas"/>
-                <w:sz w:val="28"/>
-                <w:szCs w:val="36"/>
-              </w:rPr>
-              <w:t xml:space="preserve">    </w:t>
-            </w:r>
-            <w:proofErr w:type="spellStart"/>
-            <w:r>
-              <w:rPr>
-                <w:rFonts w:ascii="Consolas" w:hAnsi="Consolas"/>
-                <w:sz w:val="28"/>
-                <w:szCs w:val="36"/>
-              </w:rPr>
-              <w:t>strcpy</w:t>
-            </w:r>
-            <w:proofErr w:type="spellEnd"/>
-            <w:r>
-              <w:rPr>
-                <w:rFonts w:ascii="Consolas" w:hAnsi="Consolas"/>
-                <w:sz w:val="28"/>
-                <w:szCs w:val="36"/>
-              </w:rPr>
-              <w:t>((*s2ptr</w:t>
+            <w:r>
+              <w:rPr>
+                <w:rFonts w:ascii="Consolas" w:hAnsi="Consolas"/>
+                <w:sz w:val="28"/>
+                <w:szCs w:val="36"/>
+              </w:rPr>
+              <w:t>*s2ptr</w:t>
             </w:r>
             <w:proofErr w:type="gramStart"/>
             <w:r>
@@ -2183,18 +2109,8 @@
                 <w:sz w:val="28"/>
                 <w:szCs w:val="36"/>
               </w:rPr>
-              <w:t>).</w:t>
-            </w:r>
-            <w:proofErr w:type="spellStart"/>
-            <w:r>
-              <w:rPr>
-                <w:rFonts w:ascii="Consolas" w:hAnsi="Consolas"/>
-                <w:sz w:val="28"/>
-                <w:szCs w:val="36"/>
-              </w:rPr>
-              <w:t>lastname</w:t>
-            </w:r>
-            <w:proofErr w:type="spellEnd"/>
+              <w:t>).lastname</w:t>
+            </w:r>
             <w:proofErr w:type="gramEnd"/>
             <w:r>
               <w:rPr>
@@ -2474,29 +2390,7 @@
                 <w:szCs w:val="28"/>
                 <w:lang w:eastAsia="en-CA"/>
               </w:rPr>
-              <w:t>#include &lt;</w:t>
-            </w:r>
-            <w:proofErr w:type="spellStart"/>
-            <w:r>
-              <w:rPr>
-                <w:rFonts w:ascii="Consolas" w:hAnsi="Consolas"/>
-                <w:color w:val="000000"/>
-                <w:sz w:val="28"/>
-                <w:szCs w:val="28"/>
-                <w:lang w:eastAsia="en-CA"/>
-              </w:rPr>
-              <w:t>string.h</w:t>
-            </w:r>
-            <w:proofErr w:type="spellEnd"/>
-            <w:r>
-              <w:rPr>
-                <w:rFonts w:ascii="Consolas" w:hAnsi="Consolas"/>
-                <w:color w:val="000000"/>
-                <w:sz w:val="28"/>
-                <w:szCs w:val="28"/>
-                <w:lang w:eastAsia="en-CA"/>
-              </w:rPr>
-              <w:t>&gt;</w:t>
+              <w:t>#include &lt;string.h&gt;</w:t>
             </w:r>
           </w:p>
           <w:p>
@@ -2522,29 +2416,7 @@
                 <w:szCs w:val="28"/>
                 <w:lang w:eastAsia="en-CA"/>
               </w:rPr>
-              <w:t>#include &lt;</w:t>
-            </w:r>
-            <w:proofErr w:type="spellStart"/>
-            <w:r>
-              <w:rPr>
-                <w:rFonts w:ascii="Consolas" w:hAnsi="Consolas"/>
-                <w:color w:val="000000"/>
-                <w:sz w:val="28"/>
-                <w:szCs w:val="28"/>
-                <w:lang w:eastAsia="en-CA"/>
-              </w:rPr>
-              <w:t>stdio.h</w:t>
-            </w:r>
-            <w:proofErr w:type="spellEnd"/>
-            <w:r>
-              <w:rPr>
-                <w:rFonts w:ascii="Consolas" w:hAnsi="Consolas"/>
-                <w:color w:val="000000"/>
-                <w:sz w:val="28"/>
-                <w:szCs w:val="28"/>
-                <w:lang w:eastAsia="en-CA"/>
-              </w:rPr>
-              <w:t>&gt;</w:t>
+              <w:t>#include &lt;stdio.h&gt;</w:t>
             </w:r>
           </w:p>
           <w:p>
@@ -2586,20 +2458,8 @@
                 <w:szCs w:val="28"/>
                 <w:lang w:eastAsia="en-CA"/>
               </w:rPr>
-              <w:t xml:space="preserve">struct </w:t>
-            </w:r>
-            <w:proofErr w:type="spellStart"/>
-            <w:r>
-              <w:rPr>
-                <w:rFonts w:ascii="Consolas" w:hAnsi="Consolas"/>
-                <w:color w:val="000000"/>
-                <w:sz w:val="28"/>
-                <w:szCs w:val="28"/>
-                <w:lang w:eastAsia="en-CA"/>
-              </w:rPr>
-              <w:t>abc</w:t>
-            </w:r>
-            <w:proofErr w:type="spellEnd"/>
+              <w:t>struct abc</w:t>
+            </w:r>
           </w:p>
           <w:p>
             <w:pPr>
@@ -2902,31 +2762,8 @@
                 <w:szCs w:val="28"/>
                 <w:lang w:eastAsia="en-CA"/>
               </w:rPr>
-              <w:t xml:space="preserve">    struct </w:t>
-            </w:r>
-            <w:proofErr w:type="spellStart"/>
-            <w:r>
-              <w:rPr>
-                <w:rFonts w:ascii="Consolas" w:hAnsi="Consolas"/>
-                <w:color w:val="000000"/>
-                <w:sz w:val="28"/>
-                <w:szCs w:val="28"/>
-                <w:lang w:eastAsia="en-CA"/>
-              </w:rPr>
-              <w:t>abc</w:t>
-            </w:r>
-            <w:proofErr w:type="spellEnd"/>
-            <w:r>
-              <w:rPr>
-                <w:rFonts w:ascii="Consolas" w:hAnsi="Consolas"/>
-                <w:color w:val="000000"/>
-                <w:sz w:val="28"/>
-                <w:szCs w:val="28"/>
-                <w:lang w:eastAsia="en-CA"/>
-              </w:rPr>
-              <w:t xml:space="preserve"> </w:t>
-            </w:r>
-            <w:proofErr w:type="spellStart"/>
+              <w:t xml:space="preserve">    struct abc </w:t>
+            </w:r>
             <w:proofErr w:type="gramStart"/>
             <w:r>
               <w:rPr>
@@ -2936,18 +2773,7 @@
                 <w:szCs w:val="28"/>
                 <w:lang w:eastAsia="en-CA"/>
               </w:rPr>
-              <w:t>xyz</w:t>
-            </w:r>
-            <w:proofErr w:type="spellEnd"/>
-            <w:r>
-              <w:rPr>
-                <w:rFonts w:ascii="Consolas" w:hAnsi="Consolas"/>
-                <w:color w:val="000000"/>
-                <w:sz w:val="28"/>
-                <w:szCs w:val="28"/>
-                <w:lang w:eastAsia="en-CA"/>
-              </w:rPr>
-              <w:t>;</w:t>
+              <w:t>xyz;</w:t>
             </w:r>
             <w:proofErr w:type="gramEnd"/>
           </w:p>
@@ -2976,7 +2802,6 @@
               </w:rPr>
               <w:t xml:space="preserve">    </w:t>
             </w:r>
-            <w:proofErr w:type="spellStart"/>
             <w:proofErr w:type="gramStart"/>
             <w:r>
               <w:rPr>
@@ -2986,18 +2811,7 @@
                 <w:szCs w:val="28"/>
                 <w:lang w:eastAsia="en-CA"/>
               </w:rPr>
-              <w:t>printf</w:t>
-            </w:r>
-            <w:proofErr w:type="spellEnd"/>
-            <w:r>
-              <w:rPr>
-                <w:rFonts w:ascii="Consolas" w:hAnsi="Consolas"/>
-                <w:color w:val="000000"/>
-                <w:sz w:val="28"/>
-                <w:szCs w:val="28"/>
-                <w:lang w:eastAsia="en-CA"/>
-              </w:rPr>
-              <w:t>(</w:t>
+              <w:t>printf(</w:t>
             </w:r>
             <w:proofErr w:type="gramEnd"/>
             <w:r>
@@ -3008,51 +2822,7 @@
                 <w:szCs w:val="28"/>
                 <w:lang w:eastAsia="en-CA"/>
               </w:rPr>
-              <w:t xml:space="preserve">"%d", </w:t>
-            </w:r>
-            <w:proofErr w:type="spellStart"/>
-            <w:r>
-              <w:rPr>
-                <w:rFonts w:ascii="Consolas" w:hAnsi="Consolas"/>
-                <w:color w:val="000000"/>
-                <w:sz w:val="28"/>
-                <w:szCs w:val="28"/>
-                <w:lang w:eastAsia="en-CA"/>
-              </w:rPr>
-              <w:t>sizeof</w:t>
-            </w:r>
-            <w:proofErr w:type="spellEnd"/>
-            <w:r>
-              <w:rPr>
-                <w:rFonts w:ascii="Consolas" w:hAnsi="Consolas"/>
-                <w:color w:val="000000"/>
-                <w:sz w:val="28"/>
-                <w:szCs w:val="28"/>
-                <w:lang w:eastAsia="en-CA"/>
-              </w:rPr>
-              <w:t>(</w:t>
-            </w:r>
-            <w:proofErr w:type="spellStart"/>
-            <w:r>
-              <w:rPr>
-                <w:rFonts w:ascii="Consolas" w:hAnsi="Consolas"/>
-                <w:color w:val="000000"/>
-                <w:sz w:val="28"/>
-                <w:szCs w:val="28"/>
-                <w:lang w:eastAsia="en-CA"/>
-              </w:rPr>
-              <w:t>xyz</w:t>
-            </w:r>
-            <w:proofErr w:type="spellEnd"/>
-            <w:r>
-              <w:rPr>
-                <w:rFonts w:ascii="Consolas" w:hAnsi="Consolas"/>
-                <w:color w:val="000000"/>
-                <w:sz w:val="28"/>
-                <w:szCs w:val="28"/>
-                <w:lang w:eastAsia="en-CA"/>
-              </w:rPr>
-              <w:t>)</w:t>
+              <w:t>"%d", sizeof(xyz)</w:t>
             </w:r>
             <w:proofErr w:type="gramStart"/>
             <w:r>
@@ -3412,29 +3182,7 @@
                 <w:szCs w:val="28"/>
                 <w:lang w:eastAsia="en-CA"/>
               </w:rPr>
-              <w:t>#include &lt;</w:t>
-            </w:r>
-            <w:proofErr w:type="spellStart"/>
-            <w:r>
-              <w:rPr>
-                <w:rFonts w:ascii="Consolas" w:hAnsi="Consolas"/>
-                <w:color w:val="000000"/>
-                <w:sz w:val="28"/>
-                <w:szCs w:val="28"/>
-                <w:lang w:eastAsia="en-CA"/>
-              </w:rPr>
-              <w:t>string.h</w:t>
-            </w:r>
-            <w:proofErr w:type="spellEnd"/>
-            <w:r>
-              <w:rPr>
-                <w:rFonts w:ascii="Consolas" w:hAnsi="Consolas"/>
-                <w:color w:val="000000"/>
-                <w:sz w:val="28"/>
-                <w:szCs w:val="28"/>
-                <w:lang w:eastAsia="en-CA"/>
-              </w:rPr>
-              <w:t>&gt;</w:t>
+              <w:t>#include &lt;string.h&gt;</w:t>
             </w:r>
           </w:p>
           <w:p>
@@ -3460,29 +3208,7 @@
                 <w:szCs w:val="28"/>
                 <w:lang w:eastAsia="en-CA"/>
               </w:rPr>
-              <w:t>#include &lt;</w:t>
-            </w:r>
-            <w:proofErr w:type="spellStart"/>
-            <w:r>
-              <w:rPr>
-                <w:rFonts w:ascii="Consolas" w:hAnsi="Consolas"/>
-                <w:color w:val="000000"/>
-                <w:sz w:val="28"/>
-                <w:szCs w:val="28"/>
-                <w:lang w:eastAsia="en-CA"/>
-              </w:rPr>
-              <w:t>stdio.h</w:t>
-            </w:r>
-            <w:proofErr w:type="spellEnd"/>
-            <w:r>
-              <w:rPr>
-                <w:rFonts w:ascii="Consolas" w:hAnsi="Consolas"/>
-                <w:color w:val="000000"/>
-                <w:sz w:val="28"/>
-                <w:szCs w:val="28"/>
-                <w:lang w:eastAsia="en-CA"/>
-              </w:rPr>
-              <w:t>&gt;</w:t>
+              <w:t>#include &lt;stdio.h&gt;</w:t>
             </w:r>
           </w:p>
           <w:p>
@@ -3524,51 +3250,7 @@
                 <w:szCs w:val="28"/>
                 <w:lang w:eastAsia="en-CA"/>
               </w:rPr>
-              <w:t xml:space="preserve">typedef struct </w:t>
-            </w:r>
-            <w:proofErr w:type="spellStart"/>
-            <w:r>
-              <w:rPr>
-                <w:rFonts w:ascii="Consolas" w:hAnsi="Consolas"/>
-                <w:color w:val="000000"/>
-                <w:sz w:val="28"/>
-                <w:szCs w:val="28"/>
-                <w:lang w:eastAsia="en-CA"/>
-              </w:rPr>
-              <w:t>abc</w:t>
-            </w:r>
-            <w:proofErr w:type="spellEnd"/>
-            <w:r>
-              <w:rPr>
-                <w:rFonts w:ascii="Consolas" w:hAnsi="Consolas"/>
-                <w:color w:val="000000"/>
-                <w:sz w:val="28"/>
-                <w:szCs w:val="28"/>
-                <w:lang w:eastAsia="en-CA"/>
-              </w:rPr>
-              <w:t xml:space="preserve"> </w:t>
-            </w:r>
-            <w:proofErr w:type="spellStart"/>
-            <w:r>
-              <w:rPr>
-                <w:rFonts w:ascii="Consolas" w:hAnsi="Consolas"/>
-                <w:color w:val="000000"/>
-                <w:sz w:val="28"/>
-                <w:szCs w:val="28"/>
-                <w:lang w:eastAsia="en-CA"/>
-              </w:rPr>
-              <w:t>xyz</w:t>
-            </w:r>
-            <w:proofErr w:type="spellEnd"/>
-            <w:r>
-              <w:rPr>
-                <w:rFonts w:ascii="Consolas" w:hAnsi="Consolas"/>
-                <w:color w:val="000000"/>
-                <w:sz w:val="28"/>
-                <w:szCs w:val="28"/>
-                <w:lang w:eastAsia="en-CA"/>
-              </w:rPr>
-              <w:t>;</w:t>
+              <w:t>typedef struct abc xyz;</w:t>
             </w:r>
           </w:p>
           <w:p>
@@ -3594,20 +3276,8 @@
                 <w:szCs w:val="28"/>
                 <w:lang w:eastAsia="en-CA"/>
               </w:rPr>
-              <w:t xml:space="preserve">typedef struct </w:t>
-            </w:r>
-            <w:proofErr w:type="spellStart"/>
-            <w:r>
-              <w:rPr>
-                <w:rFonts w:ascii="Consolas" w:hAnsi="Consolas"/>
-                <w:color w:val="000000"/>
-                <w:sz w:val="28"/>
-                <w:szCs w:val="28"/>
-                <w:lang w:eastAsia="en-CA"/>
-              </w:rPr>
-              <w:t>abc</w:t>
-            </w:r>
-            <w:proofErr w:type="spellEnd"/>
+              <w:t>typedef struct abc</w:t>
+            </w:r>
           </w:p>
           <w:p>
             <w:pPr>
@@ -3737,51 +3407,7 @@
                 <w:szCs w:val="28"/>
                 <w:lang w:eastAsia="en-CA"/>
               </w:rPr>
-              <w:t xml:space="preserve">    struct </w:t>
-            </w:r>
-            <w:proofErr w:type="spellStart"/>
-            <w:r>
-              <w:rPr>
-                <w:rFonts w:ascii="Consolas" w:hAnsi="Consolas"/>
-                <w:color w:val="000000"/>
-                <w:sz w:val="28"/>
-                <w:szCs w:val="28"/>
-                <w:lang w:eastAsia="en-CA"/>
-              </w:rPr>
-              <w:t>abc</w:t>
-            </w:r>
-            <w:proofErr w:type="spellEnd"/>
-            <w:r>
-              <w:rPr>
-                <w:rFonts w:ascii="Consolas" w:hAnsi="Consolas"/>
-                <w:color w:val="000000"/>
-                <w:sz w:val="28"/>
-                <w:szCs w:val="28"/>
-                <w:lang w:eastAsia="en-CA"/>
-              </w:rPr>
-              <w:t xml:space="preserve"> *</w:t>
-            </w:r>
-            <w:proofErr w:type="spellStart"/>
-            <w:r>
-              <w:rPr>
-                <w:rFonts w:ascii="Consolas" w:hAnsi="Consolas"/>
-                <w:color w:val="000000"/>
-                <w:sz w:val="28"/>
-                <w:szCs w:val="28"/>
-                <w:lang w:eastAsia="en-CA"/>
-              </w:rPr>
-              <w:t>ptr</w:t>
-            </w:r>
-            <w:proofErr w:type="spellEnd"/>
-            <w:r>
-              <w:rPr>
-                <w:rFonts w:ascii="Consolas" w:hAnsi="Consolas"/>
-                <w:color w:val="000000"/>
-                <w:sz w:val="28"/>
-                <w:szCs w:val="28"/>
-                <w:lang w:eastAsia="en-CA"/>
-              </w:rPr>
-              <w:t>;</w:t>
+              <w:t xml:space="preserve">    struct abc *ptr;</w:t>
             </w:r>
           </w:p>
           <w:p>
@@ -3901,51 +3527,7 @@
                 <w:szCs w:val="28"/>
                 <w:lang w:eastAsia="en-CA"/>
               </w:rPr>
-              <w:t xml:space="preserve">    </w:t>
-            </w:r>
-            <w:proofErr w:type="spellStart"/>
-            <w:r>
-              <w:rPr>
-                <w:rFonts w:ascii="Consolas" w:hAnsi="Consolas"/>
-                <w:color w:val="000000"/>
-                <w:sz w:val="28"/>
-                <w:szCs w:val="28"/>
-                <w:lang w:eastAsia="en-CA"/>
-              </w:rPr>
-              <w:t>xyz</w:t>
-            </w:r>
-            <w:proofErr w:type="spellEnd"/>
-            <w:r>
-              <w:rPr>
-                <w:rFonts w:ascii="Consolas" w:hAnsi="Consolas"/>
-                <w:color w:val="000000"/>
-                <w:sz w:val="28"/>
-                <w:szCs w:val="28"/>
-                <w:lang w:eastAsia="en-CA"/>
-              </w:rPr>
-              <w:t xml:space="preserve"> </w:t>
-            </w:r>
-            <w:proofErr w:type="spellStart"/>
-            <w:r>
-              <w:rPr>
-                <w:rFonts w:ascii="Consolas" w:hAnsi="Consolas"/>
-                <w:color w:val="000000"/>
-                <w:sz w:val="28"/>
-                <w:szCs w:val="28"/>
-                <w:lang w:eastAsia="en-CA"/>
-              </w:rPr>
-              <w:t>newAbc</w:t>
-            </w:r>
-            <w:proofErr w:type="spellEnd"/>
-            <w:r>
-              <w:rPr>
-                <w:rFonts w:ascii="Consolas" w:hAnsi="Consolas"/>
-                <w:color w:val="000000"/>
-                <w:sz w:val="28"/>
-                <w:szCs w:val="28"/>
-                <w:lang w:eastAsia="en-CA"/>
-              </w:rPr>
-              <w:t>;</w:t>
+              <w:t xml:space="preserve">    xyz newAbc;</w:t>
             </w:r>
           </w:p>
           <w:p>
@@ -3971,29 +3553,7 @@
                 <w:szCs w:val="28"/>
                 <w:lang w:eastAsia="en-CA"/>
               </w:rPr>
-              <w:t xml:space="preserve">    </w:t>
-            </w:r>
-            <w:proofErr w:type="spellStart"/>
-            <w:r>
-              <w:rPr>
-                <w:rFonts w:ascii="Consolas" w:hAnsi="Consolas"/>
-                <w:color w:val="000000"/>
-                <w:sz w:val="28"/>
-                <w:szCs w:val="28"/>
-                <w:lang w:eastAsia="en-CA"/>
-              </w:rPr>
-              <w:t>newAbc.a</w:t>
-            </w:r>
-            <w:proofErr w:type="spellEnd"/>
-            <w:r>
-              <w:rPr>
-                <w:rFonts w:ascii="Consolas" w:hAnsi="Consolas"/>
-                <w:color w:val="000000"/>
-                <w:sz w:val="28"/>
-                <w:szCs w:val="28"/>
-                <w:lang w:eastAsia="en-CA"/>
-              </w:rPr>
-              <w:t xml:space="preserve"> = 10;</w:t>
+              <w:t xml:space="preserve">    newAbc.a = 10;</w:t>
             </w:r>
           </w:p>
           <w:p>
@@ -4019,51 +3579,7 @@
                 <w:szCs w:val="28"/>
                 <w:lang w:eastAsia="en-CA"/>
               </w:rPr>
-              <w:t xml:space="preserve">    </w:t>
-            </w:r>
-            <w:proofErr w:type="spellStart"/>
-            <w:r>
-              <w:rPr>
-                <w:rFonts w:ascii="Consolas" w:hAnsi="Consolas"/>
-                <w:color w:val="000000"/>
-                <w:sz w:val="28"/>
-                <w:szCs w:val="28"/>
-                <w:lang w:eastAsia="en-CA"/>
-              </w:rPr>
-              <w:t>printf</w:t>
-            </w:r>
-            <w:proofErr w:type="spellEnd"/>
-            <w:r>
-              <w:rPr>
-                <w:rFonts w:ascii="Consolas" w:hAnsi="Consolas"/>
-                <w:color w:val="000000"/>
-                <w:sz w:val="28"/>
-                <w:szCs w:val="28"/>
-                <w:lang w:eastAsia="en-CA"/>
-              </w:rPr>
-              <w:t xml:space="preserve">("%d", </w:t>
-            </w:r>
-            <w:proofErr w:type="spellStart"/>
-            <w:r>
-              <w:rPr>
-                <w:rFonts w:ascii="Consolas" w:hAnsi="Consolas"/>
-                <w:color w:val="000000"/>
-                <w:sz w:val="28"/>
-                <w:szCs w:val="28"/>
-                <w:lang w:eastAsia="en-CA"/>
-              </w:rPr>
-              <w:t>newAbc.a</w:t>
-            </w:r>
-            <w:proofErr w:type="spellEnd"/>
-            <w:r>
-              <w:rPr>
-                <w:rFonts w:ascii="Consolas" w:hAnsi="Consolas"/>
-                <w:color w:val="000000"/>
-                <w:sz w:val="28"/>
-                <w:szCs w:val="28"/>
-                <w:lang w:eastAsia="en-CA"/>
-              </w:rPr>
-              <w:t>);</w:t>
+              <w:t xml:space="preserve">    printf("%d", newAbc.a);</w:t>
             </w:r>
           </w:p>
           <w:p>

</xml_diff>